<commit_message>
Added more information to Dev doc
</commit_message>
<xml_diff>
--- a/documents/Developer Documentation.docx
+++ b/documents/Developer Documentation.docx
@@ -669,7 +669,7 @@
           <w:sz w:val="24"/>
           <w:shd w:fill="auto" w:val="clear"/>
         </w:rPr>
-        <w:t xml:space="preserve">När det handlar om projektet i sig har det byggts upp baserat på en Model-View-Controller (MVC) struktur.</w:t>
+        <w:t xml:space="preserve">När det handlar om projektet i sig har det byggts upp baserat på en Model-View-Controller (MVC) struktur. Detta gör det möjligt för applikationen att utnyttja en effektiv struktur vilket också gör det lättare att implementera de olika delarna. Model hanterar datan. View renderar datan som finns i model för att få fram användargränssnitt och interaktionsmöjligheter. Controller tar sedan hand om användarinteraktioner för att hantera ändringar i model och view.</w:t>
       </w:r>
     </w:p>
     <w:p>
@@ -904,6 +904,21 @@
     </w:p>
     <w:p>
       <w:pPr>
+        <w:spacing w:before="0" w:after="0" w:line="240"/>
+        <w:ind w:right="0" w:left="0" w:firstLine="0"/>
+        <w:jc w:val="left"/>
+        <w:rPr>
+          <w:rFonts w:ascii="Times New Roman" w:hAnsi="Times New Roman" w:cs="Times New Roman" w:eastAsia="Times New Roman"/>
+          <w:color w:val="auto"/>
+          <w:spacing w:val="0"/>
+          <w:position w:val="0"/>
+          <w:sz w:val="24"/>
+          <w:shd w:fill="auto" w:val="clear"/>
+        </w:rPr>
+      </w:pPr>
+    </w:p>
+    <w:p>
+      <w:pPr>
         <w:spacing w:before="0" w:after="200" w:line="240"/>
         <w:ind w:right="0" w:left="0" w:firstLine="0"/>
         <w:jc w:val="left"/>
@@ -927,264 +942,6 @@
           <w:sz w:val="26"/>
           <w:shd w:fill="auto" w:val="clear"/>
         </w:rPr>
-        <w:t xml:space="preserve">Flowchart</w:t>
-      </w:r>
-    </w:p>
-    <w:p>
-      <w:pPr>
-        <w:spacing w:before="0" w:after="0" w:line="240"/>
-        <w:ind w:right="0" w:left="0" w:firstLine="0"/>
-        <w:jc w:val="left"/>
-        <w:rPr>
-          <w:rFonts w:ascii="Times New Roman" w:hAnsi="Times New Roman" w:cs="Times New Roman" w:eastAsia="Times New Roman"/>
-          <w:color w:val="auto"/>
-          <w:spacing w:val="0"/>
-          <w:position w:val="0"/>
-          <w:sz w:val="24"/>
-          <w:shd w:fill="auto" w:val="clear"/>
-        </w:rPr>
-      </w:pPr>
-      <w:r>
-        <w:rPr>
-          <w:rFonts w:ascii="Times New Roman" w:hAnsi="Times New Roman" w:cs="Times New Roman" w:eastAsia="Times New Roman"/>
-          <w:color w:val="auto"/>
-          <w:spacing w:val="0"/>
-          <w:position w:val="0"/>
-          <w:sz w:val="24"/>
-          <w:shd w:fill="auto" w:val="clear"/>
-        </w:rPr>
-        <w:t xml:space="preserve">Kommer senare</w:t>
-      </w:r>
-    </w:p>
-    <w:p>
-      <w:pPr>
-        <w:spacing w:before="0" w:after="0" w:line="240"/>
-        <w:ind w:right="0" w:left="0" w:firstLine="0"/>
-        <w:jc w:val="left"/>
-        <w:rPr>
-          <w:rFonts w:ascii="Times New Roman" w:hAnsi="Times New Roman" w:cs="Times New Roman" w:eastAsia="Times New Roman"/>
-          <w:color w:val="auto"/>
-          <w:spacing w:val="0"/>
-          <w:position w:val="0"/>
-          <w:sz w:val="24"/>
-          <w:shd w:fill="auto" w:val="clear"/>
-        </w:rPr>
-      </w:pPr>
-    </w:p>
-    <w:p>
-      <w:pPr>
-        <w:spacing w:before="0" w:after="0" w:line="240"/>
-        <w:ind w:right="0" w:left="0" w:firstLine="0"/>
-        <w:jc w:val="left"/>
-        <w:rPr>
-          <w:rFonts w:ascii="Times New Roman" w:hAnsi="Times New Roman" w:cs="Times New Roman" w:eastAsia="Times New Roman"/>
-          <w:color w:val="auto"/>
-          <w:spacing w:val="0"/>
-          <w:position w:val="0"/>
-          <w:sz w:val="24"/>
-          <w:shd w:fill="auto" w:val="clear"/>
-        </w:rPr>
-      </w:pPr>
-    </w:p>
-    <w:p>
-      <w:pPr>
-        <w:spacing w:before="0" w:after="0" w:line="240"/>
-        <w:ind w:right="0" w:left="0" w:firstLine="0"/>
-        <w:jc w:val="left"/>
-        <w:rPr>
-          <w:rFonts w:ascii="Times New Roman" w:hAnsi="Times New Roman" w:cs="Times New Roman" w:eastAsia="Times New Roman"/>
-          <w:color w:val="auto"/>
-          <w:spacing w:val="0"/>
-          <w:position w:val="0"/>
-          <w:sz w:val="24"/>
-          <w:shd w:fill="auto" w:val="clear"/>
-        </w:rPr>
-      </w:pPr>
-    </w:p>
-    <w:p>
-      <w:pPr>
-        <w:spacing w:before="0" w:after="0" w:line="240"/>
-        <w:ind w:right="0" w:left="0" w:firstLine="0"/>
-        <w:jc w:val="left"/>
-        <w:rPr>
-          <w:rFonts w:ascii="Times New Roman" w:hAnsi="Times New Roman" w:cs="Times New Roman" w:eastAsia="Times New Roman"/>
-          <w:color w:val="auto"/>
-          <w:spacing w:val="0"/>
-          <w:position w:val="0"/>
-          <w:sz w:val="24"/>
-          <w:shd w:fill="auto" w:val="clear"/>
-        </w:rPr>
-      </w:pPr>
-    </w:p>
-    <w:p>
-      <w:pPr>
-        <w:spacing w:before="0" w:after="0" w:line="240"/>
-        <w:ind w:right="0" w:left="0" w:firstLine="0"/>
-        <w:jc w:val="left"/>
-        <w:rPr>
-          <w:rFonts w:ascii="Times New Roman" w:hAnsi="Times New Roman" w:cs="Times New Roman" w:eastAsia="Times New Roman"/>
-          <w:color w:val="auto"/>
-          <w:spacing w:val="0"/>
-          <w:position w:val="0"/>
-          <w:sz w:val="24"/>
-          <w:shd w:fill="auto" w:val="clear"/>
-        </w:rPr>
-      </w:pPr>
-    </w:p>
-    <w:p>
-      <w:pPr>
-        <w:spacing w:before="0" w:after="200" w:line="240"/>
-        <w:ind w:right="0" w:left="0" w:firstLine="0"/>
-        <w:jc w:val="left"/>
-        <w:rPr>
-          <w:rFonts w:ascii="Times New Roman" w:hAnsi="Times New Roman" w:cs="Times New Roman" w:eastAsia="Times New Roman"/>
-          <w:i/>
-          <w:color w:val="666666"/>
-          <w:spacing w:val="0"/>
-          <w:position w:val="0"/>
-          <w:sz w:val="26"/>
-          <w:shd w:fill="auto" w:val="clear"/>
-        </w:rPr>
-      </w:pPr>
-      <w:r>
-        <w:rPr>
-          <w:rFonts w:ascii="Times New Roman" w:hAnsi="Times New Roman" w:cs="Times New Roman" w:eastAsia="Times New Roman"/>
-          <w:i/>
-          <w:color w:val="666666"/>
-          <w:spacing w:val="0"/>
-          <w:position w:val="0"/>
-          <w:sz w:val="26"/>
-          <w:shd w:fill="auto" w:val="clear"/>
-        </w:rPr>
-        <w:t xml:space="preserve">Protokol</w:t>
-      </w:r>
-    </w:p>
-    <w:p>
-      <w:pPr>
-        <w:spacing w:before="0" w:after="0" w:line="240"/>
-        <w:ind w:right="0" w:left="0" w:firstLine="0"/>
-        <w:jc w:val="left"/>
-        <w:rPr>
-          <w:rFonts w:ascii="Times New Roman" w:hAnsi="Times New Roman" w:cs="Times New Roman" w:eastAsia="Times New Roman"/>
-          <w:color w:val="auto"/>
-          <w:spacing w:val="0"/>
-          <w:position w:val="0"/>
-          <w:sz w:val="24"/>
-          <w:shd w:fill="auto" w:val="clear"/>
-        </w:rPr>
-      </w:pPr>
-      <w:r>
-        <w:rPr>
-          <w:rFonts w:ascii="Times New Roman" w:hAnsi="Times New Roman" w:cs="Times New Roman" w:eastAsia="Times New Roman"/>
-          <w:color w:val="auto"/>
-          <w:spacing w:val="0"/>
-          <w:position w:val="0"/>
-          <w:sz w:val="24"/>
-          <w:shd w:fill="auto" w:val="clear"/>
-        </w:rPr>
-        <w:t xml:space="preserve">Inga protokol mellan server och klient används eftersom klienten inte använder någon server.</w:t>
-      </w:r>
-    </w:p>
-    <w:p>
-      <w:pPr>
-        <w:spacing w:before="0" w:after="0" w:line="240"/>
-        <w:ind w:right="0" w:left="0" w:firstLine="0"/>
-        <w:jc w:val="left"/>
-        <w:rPr>
-          <w:rFonts w:ascii="Times New Roman" w:hAnsi="Times New Roman" w:cs="Times New Roman" w:eastAsia="Times New Roman"/>
-          <w:color w:val="auto"/>
-          <w:spacing w:val="0"/>
-          <w:position w:val="0"/>
-          <w:sz w:val="24"/>
-          <w:shd w:fill="auto" w:val="clear"/>
-        </w:rPr>
-      </w:pPr>
-    </w:p>
-    <w:p>
-      <w:pPr>
-        <w:spacing w:before="0" w:after="0" w:line="240"/>
-        <w:ind w:right="0" w:left="0" w:firstLine="0"/>
-        <w:jc w:val="left"/>
-        <w:rPr>
-          <w:rFonts w:ascii="Times New Roman" w:hAnsi="Times New Roman" w:cs="Times New Roman" w:eastAsia="Times New Roman"/>
-          <w:color w:val="auto"/>
-          <w:spacing w:val="0"/>
-          <w:position w:val="0"/>
-          <w:sz w:val="24"/>
-          <w:shd w:fill="auto" w:val="clear"/>
-        </w:rPr>
-      </w:pPr>
-    </w:p>
-    <w:p>
-      <w:pPr>
-        <w:spacing w:before="0" w:after="0" w:line="240"/>
-        <w:ind w:right="0" w:left="0" w:firstLine="0"/>
-        <w:jc w:val="left"/>
-        <w:rPr>
-          <w:rFonts w:ascii="Times New Roman" w:hAnsi="Times New Roman" w:cs="Times New Roman" w:eastAsia="Times New Roman"/>
-          <w:color w:val="auto"/>
-          <w:spacing w:val="0"/>
-          <w:position w:val="0"/>
-          <w:sz w:val="24"/>
-          <w:shd w:fill="auto" w:val="clear"/>
-        </w:rPr>
-      </w:pPr>
-    </w:p>
-    <w:p>
-      <w:pPr>
-        <w:spacing w:before="0" w:after="0" w:line="240"/>
-        <w:ind w:right="0" w:left="0" w:firstLine="0"/>
-        <w:jc w:val="left"/>
-        <w:rPr>
-          <w:rFonts w:ascii="Times New Roman" w:hAnsi="Times New Roman" w:cs="Times New Roman" w:eastAsia="Times New Roman"/>
-          <w:color w:val="auto"/>
-          <w:spacing w:val="0"/>
-          <w:position w:val="0"/>
-          <w:sz w:val="24"/>
-          <w:shd w:fill="auto" w:val="clear"/>
-        </w:rPr>
-      </w:pPr>
-    </w:p>
-    <w:p>
-      <w:pPr>
-        <w:spacing w:before="0" w:after="0" w:line="240"/>
-        <w:ind w:right="0" w:left="0" w:firstLine="0"/>
-        <w:jc w:val="left"/>
-        <w:rPr>
-          <w:rFonts w:ascii="Times New Roman" w:hAnsi="Times New Roman" w:cs="Times New Roman" w:eastAsia="Times New Roman"/>
-          <w:color w:val="auto"/>
-          <w:spacing w:val="0"/>
-          <w:position w:val="0"/>
-          <w:sz w:val="24"/>
-          <w:shd w:fill="auto" w:val="clear"/>
-        </w:rPr>
-      </w:pPr>
-    </w:p>
-    <w:p>
-      <w:pPr>
-        <w:spacing w:before="0" w:after="200" w:line="240"/>
-        <w:ind w:right="0" w:left="0" w:firstLine="0"/>
-        <w:jc w:val="left"/>
-        <w:rPr>
-          <w:rFonts w:ascii="Times New Roman" w:hAnsi="Times New Roman" w:cs="Times New Roman" w:eastAsia="Times New Roman"/>
-          <w:i/>
-          <w:color w:val="666666"/>
-          <w:spacing w:val="0"/>
-          <w:position w:val="0"/>
-          <w:sz w:val="26"/>
-          <w:shd w:fill="auto" w:val="clear"/>
-        </w:rPr>
-      </w:pPr>
-      <w:r>
-        <w:rPr>
-          <w:rFonts w:ascii="Times New Roman" w:hAnsi="Times New Roman" w:cs="Times New Roman" w:eastAsia="Times New Roman"/>
-          <w:i/>
-          <w:color w:val="666666"/>
-          <w:spacing w:val="0"/>
-          <w:position w:val="0"/>
-          <w:sz w:val="26"/>
-          <w:shd w:fill="auto" w:val="clear"/>
-        </w:rPr>
         <w:t xml:space="preserve">Utomstående beroenden</w:t>
       </w:r>
     </w:p>
@@ -1202,6 +959,58 @@
           <w:shd w:fill="auto" w:val="clear"/>
         </w:rPr>
       </w:pPr>
+      <w:r>
+        <w:rPr>
+          <w:rFonts w:ascii="Times New Roman" w:hAnsi="Times New Roman" w:cs="Times New Roman" w:eastAsia="Times New Roman"/>
+          <w:color w:val="auto"/>
+          <w:spacing w:val="0"/>
+          <w:position w:val="0"/>
+          <w:sz w:val="24"/>
+          <w:shd w:fill="auto" w:val="clear"/>
+        </w:rPr>
+        <w:t xml:space="preserve">Applikationen använder sig av grafikbiblioteket libGDX för att kunna stödja de grafiska momenten spelet behöver erbjuda. LibGDX erbjuder nämligen ett API som stödjer grafiska applikationer för bland annat spel av den typ som vår applikation behöver.</w:t>
+      </w:r>
+    </w:p>
+    <w:p>
+      <w:pPr>
+        <w:spacing w:before="0" w:after="0" w:line="240"/>
+        <w:ind w:right="0" w:left="0" w:firstLine="0"/>
+        <w:jc w:val="left"/>
+        <w:rPr>
+          <w:rFonts w:ascii="Times New Roman" w:hAnsi="Times New Roman" w:cs="Times New Roman" w:eastAsia="Times New Roman"/>
+          <w:color w:val="auto"/>
+          <w:spacing w:val="0"/>
+          <w:position w:val="0"/>
+          <w:sz w:val="24"/>
+          <w:shd w:fill="auto" w:val="clear"/>
+        </w:rPr>
+      </w:pPr>
+    </w:p>
+    <w:p>
+      <w:pPr>
+        <w:spacing w:before="0" w:after="0" w:line="240"/>
+        <w:ind w:right="0" w:left="0" w:firstLine="0"/>
+        <w:jc w:val="left"/>
+        <w:rPr>
+          <w:rFonts w:ascii="Times New Roman" w:hAnsi="Times New Roman" w:cs="Times New Roman" w:eastAsia="Times New Roman"/>
+          <w:color w:val="auto"/>
+          <w:spacing w:val="0"/>
+          <w:position w:val="0"/>
+          <w:sz w:val="24"/>
+          <w:shd w:fill="auto" w:val="clear"/>
+        </w:rPr>
+      </w:pPr>
+      <w:r>
+        <w:rPr>
+          <w:rFonts w:ascii="Times New Roman" w:hAnsi="Times New Roman" w:cs="Times New Roman" w:eastAsia="Times New Roman"/>
+          <w:color w:val="auto"/>
+          <w:spacing w:val="0"/>
+          <w:position w:val="0"/>
+          <w:sz w:val="24"/>
+          <w:shd w:fill="auto" w:val="clear"/>
+        </w:rPr>
+        <w:t xml:space="preserve">Detta API gör det även möjligt att porta koden till både desktop och android utan svårigheter vilket gör det möjligt att med lätthet testa applikationen i desktop miljö istället för att hela tiden koppla upp det till en telefon eller använda en seg android simulator.</w:t>
+      </w:r>
     </w:p>
     <w:p>
       <w:pPr>

</xml_diff>

<commit_message>
Added uml image and updated dev doc with it
</commit_message>
<xml_diff>
--- a/documents/Developer Documentation.docx
+++ b/documents/Developer Documentation.docx
@@ -376,7 +376,7 @@
           <w:sz w:val="24"/>
           <w:shd w:fill="auto" w:val="clear"/>
         </w:rPr>
-        <w:t xml:space="preserve">Det finns X större komponenter i projektet. Följande listan visar de olika komponenterna där det viktigare är högre upp.</w:t>
+        <w:t xml:space="preserve">Det finns 6 större komponenter i projektet. Följande listan visar de olika komponenterna där det viktigare är högre upp.</w:t>
       </w:r>
     </w:p>
     <w:p>
@@ -762,28 +762,67 @@
     </w:p>
     <w:p>
       <w:pPr>
-        <w:spacing w:before="0" w:after="0" w:line="240"/>
-        <w:ind w:right="0" w:left="0" w:firstLine="0"/>
-        <w:jc w:val="left"/>
-        <w:rPr>
-          <w:rFonts w:ascii="Times New Roman" w:hAnsi="Times New Roman" w:cs="Times New Roman" w:eastAsia="Times New Roman"/>
-          <w:color w:val="auto"/>
-          <w:spacing w:val="0"/>
-          <w:position w:val="0"/>
-          <w:sz w:val="24"/>
-          <w:shd w:fill="auto" w:val="clear"/>
-        </w:rPr>
-      </w:pPr>
-      <w:r>
-        <w:rPr>
-          <w:rFonts w:ascii="Times New Roman" w:hAnsi="Times New Roman" w:cs="Times New Roman" w:eastAsia="Times New Roman"/>
-          <w:color w:val="auto"/>
-          <w:spacing w:val="0"/>
-          <w:position w:val="0"/>
-          <w:sz w:val="24"/>
-          <w:shd w:fill="auto" w:val="clear"/>
-        </w:rPr>
-        <w:t xml:space="preserve">Kommer senare</w:t>
+        <w:spacing w:before="0" w:after="200" w:line="240"/>
+        <w:ind w:right="0" w:left="0" w:firstLine="0"/>
+        <w:jc w:val="left"/>
+        <w:rPr>
+          <w:rFonts w:ascii="Times New Roman" w:hAnsi="Times New Roman" w:cs="Times New Roman" w:eastAsia="Times New Roman"/>
+          <w:color w:val="auto"/>
+          <w:spacing w:val="0"/>
+          <w:position w:val="0"/>
+          <w:sz w:val="24"/>
+          <w:shd w:fill="auto" w:val="clear"/>
+        </w:rPr>
+      </w:pPr>
+      <w:r>
+        <w:rPr>
+          <w:rFonts w:ascii="Times New Roman" w:hAnsi="Times New Roman" w:cs="Times New Roman" w:eastAsia="Times New Roman"/>
+          <w:color w:val="auto"/>
+          <w:spacing w:val="0"/>
+          <w:position w:val="0"/>
+          <w:sz w:val="24"/>
+          <w:shd w:fill="auto" w:val="clear"/>
+        </w:rPr>
+        <w:t xml:space="preserve">Större bild finns i documents/UML</w:t>
+      </w:r>
+    </w:p>
+    <w:p>
+      <w:pPr>
+        <w:spacing w:before="0" w:after="0" w:line="240"/>
+        <w:ind w:right="0" w:left="0" w:firstLine="0"/>
+        <w:jc w:val="left"/>
+        <w:rPr>
+          <w:rFonts w:ascii="Times New Roman" w:hAnsi="Times New Roman" w:cs="Times New Roman" w:eastAsia="Times New Roman"/>
+          <w:color w:val="auto"/>
+          <w:spacing w:val="0"/>
+          <w:position w:val="0"/>
+          <w:sz w:val="24"/>
+          <w:shd w:fill="auto" w:val="clear"/>
+        </w:rPr>
+      </w:pPr>
+    </w:p>
+    <w:p>
+      <w:pPr>
+        <w:spacing w:before="0" w:after="0" w:line="240"/>
+        <w:ind w:right="0" w:left="0" w:firstLine="0"/>
+        <w:jc w:val="left"/>
+        <w:rPr>
+          <w:rFonts w:ascii="Times New Roman" w:hAnsi="Times New Roman" w:cs="Times New Roman" w:eastAsia="Times New Roman"/>
+          <w:color w:val="auto"/>
+          <w:spacing w:val="0"/>
+          <w:position w:val="0"/>
+          <w:sz w:val="24"/>
+          <w:shd w:fill="auto" w:val="clear"/>
+        </w:rPr>
+      </w:pPr>
+      <w:r>
+        <w:object w:dxaOrig="8640" w:dyaOrig="18150">
+          <v:rect xmlns:o="urn:schemas-microsoft-com:office:office" xmlns:v="urn:schemas-microsoft-com:vml" id="rectole0000000000" style="width:432.000000pt;height:907.500000pt" o:preferrelative="t" o:ole="">
+            <o:lock v:ext="edit"/>
+            <v:imagedata xmlns:r="http://schemas.openxmlformats.org/officeDocument/2006/relationships" r:id="docRId1" o:title=""/>
+          </v:rect>
+          <o:OLEObject xmlns:r="http://schemas.openxmlformats.org/officeDocument/2006/relationships" xmlns:o="urn:schemas-microsoft-com:office:office" Type="Embed" ProgID="StaticMetafile" DrawAspect="Content" ObjectID="0000000000" ShapeID="rectole0000000000" r:id="docRId0"/>
+        </w:object>
       </w:r>
     </w:p>
     <w:p>
@@ -1019,92 +1058,6 @@
         <w:jc w:val="left"/>
         <w:rPr>
           <w:rFonts w:ascii="Times New Roman" w:hAnsi="Times New Roman" w:cs="Times New Roman" w:eastAsia="Times New Roman"/>
-          <w:color w:val="auto"/>
-          <w:spacing w:val="0"/>
-          <w:position w:val="0"/>
-          <w:sz w:val="24"/>
-          <w:shd w:fill="auto" w:val="clear"/>
-        </w:rPr>
-      </w:pPr>
-      <w:r>
-        <w:rPr>
-          <w:rFonts w:ascii="Times New Roman" w:hAnsi="Times New Roman" w:cs="Times New Roman" w:eastAsia="Times New Roman"/>
-          <w:color w:val="auto"/>
-          <w:spacing w:val="0"/>
-          <w:position w:val="0"/>
-          <w:sz w:val="24"/>
-          <w:shd w:fill="auto" w:val="clear"/>
-        </w:rPr>
-        <w:t xml:space="preserve">Alla kroppar som skapas med hjälp av Box2D kan vi ge olika attribut så att de interagerar annorlunda med varandra. Ett exempel på ett sådant attribut är densitet. Ifall två kroppar med olika densitet kolliderar med varandra så flyger den enda iväg.</w:t>
-      </w:r>
-    </w:p>
-    <w:p>
-      <w:pPr>
-        <w:spacing w:before="0" w:after="0" w:line="240"/>
-        <w:ind w:right="0" w:left="0" w:firstLine="0"/>
-        <w:jc w:val="left"/>
-        <w:rPr>
-          <w:rFonts w:ascii="Times New Roman" w:hAnsi="Times New Roman" w:cs="Times New Roman" w:eastAsia="Times New Roman"/>
-          <w:color w:val="auto"/>
-          <w:spacing w:val="0"/>
-          <w:position w:val="0"/>
-          <w:sz w:val="24"/>
-          <w:shd w:fill="auto" w:val="clear"/>
-        </w:rPr>
-      </w:pPr>
-    </w:p>
-    <w:p>
-      <w:pPr>
-        <w:spacing w:before="0" w:after="0" w:line="240"/>
-        <w:ind w:right="0" w:left="0" w:firstLine="0"/>
-        <w:jc w:val="left"/>
-        <w:rPr>
-          <w:rFonts w:ascii="Times New Roman" w:hAnsi="Times New Roman" w:cs="Times New Roman" w:eastAsia="Times New Roman"/>
-          <w:color w:val="auto"/>
-          <w:spacing w:val="0"/>
-          <w:position w:val="0"/>
-          <w:sz w:val="24"/>
-          <w:shd w:fill="auto" w:val="clear"/>
-        </w:rPr>
-      </w:pPr>
-    </w:p>
-    <w:p>
-      <w:pPr>
-        <w:spacing w:before="0" w:after="0" w:line="240"/>
-        <w:ind w:right="0" w:left="0" w:firstLine="0"/>
-        <w:jc w:val="left"/>
-        <w:rPr>
-          <w:rFonts w:ascii="Times New Roman" w:hAnsi="Times New Roman" w:cs="Times New Roman" w:eastAsia="Times New Roman"/>
-          <w:color w:val="auto"/>
-          <w:spacing w:val="0"/>
-          <w:position w:val="0"/>
-          <w:sz w:val="24"/>
-          <w:shd w:fill="auto" w:val="clear"/>
-        </w:rPr>
-      </w:pPr>
-    </w:p>
-    <w:p>
-      <w:pPr>
-        <w:spacing w:before="0" w:after="0" w:line="240"/>
-        <w:ind w:right="0" w:left="0" w:firstLine="0"/>
-        <w:jc w:val="left"/>
-        <w:rPr>
-          <w:rFonts w:ascii="Times New Roman" w:hAnsi="Times New Roman" w:cs="Times New Roman" w:eastAsia="Times New Roman"/>
-          <w:color w:val="auto"/>
-          <w:spacing w:val="0"/>
-          <w:position w:val="0"/>
-          <w:sz w:val="24"/>
-          <w:shd w:fill="auto" w:val="clear"/>
-        </w:rPr>
-      </w:pPr>
-    </w:p>
-    <w:p>
-      <w:pPr>
-        <w:spacing w:before="0" w:after="200" w:line="240"/>
-        <w:ind w:right="0" w:left="0" w:firstLine="0"/>
-        <w:jc w:val="left"/>
-        <w:rPr>
-          <w:rFonts w:ascii="Times New Roman" w:hAnsi="Times New Roman" w:cs="Times New Roman" w:eastAsia="Times New Roman"/>
           <w:i/>
           <w:color w:val="666666"/>
           <w:spacing w:val="0"/>
@@ -1116,14 +1069,13 @@
       <w:r>
         <w:rPr>
           <w:rFonts w:ascii="Times New Roman" w:hAnsi="Times New Roman" w:cs="Times New Roman" w:eastAsia="Times New Roman"/>
-          <w:i/>
-          <w:color w:val="666666"/>
-          <w:spacing w:val="0"/>
-          <w:position w:val="0"/>
-          <w:sz w:val="26"/>
-          <w:shd w:fill="auto" w:val="clear"/>
-        </w:rPr>
-        <w:t xml:space="preserve">Annan relevant information</w:t>
+          <w:color w:val="auto"/>
+          <w:spacing w:val="0"/>
+          <w:position w:val="0"/>
+          <w:sz w:val="24"/>
+          <w:shd w:fill="auto" w:val="clear"/>
+        </w:rPr>
+        <w:t xml:space="preserve">Alla kroppar som skapas med hjälp av Box2D kan vi ge olika attribut så att de interagerar annorlunda med varandra. Ett exempel på ett sådant attribut är densitet. Ifall två kroppar med olika densitet kolliderar med varandra så flyger den enda iväg.</w:t>
       </w:r>
     </w:p>
     <w:p>

</xml_diff>